<commit_message>
Grafiken in Word-Datei eingebunden
</commit_message>
<xml_diff>
--- a/Wireshark_aufgaben_RN.docx
+++ b/Wireshark_aufgaben_RN.docx
@@ -4,6 +4,14 @@
   <w:body>
     <w:p>
       <w:r>
+        <w:t>Aufgabe 3:</w:t>
+      </w:r>
+    </w:p>
+    <w:p>
+      <w:r>
+        <w:t xml:space="preserve">1. </w:t>
+      </w:r>
+      <w:r>
         <w:t>Nennen sie mindestens fünf Protokolle, welche Wireshark erkannt hat:</w:t>
       </w:r>
     </w:p>
@@ -15,6 +23,12 @@
     <w:p/>
     <w:p>
       <w:r>
+        <w:t>2.</w:t>
+      </w:r>
+      <w:r>
+        <w:t xml:space="preserve"> </w:t>
+      </w:r>
+      <w:r>
         <w:t xml:space="preserve">Wie lange hat es vom Senden des HTTP </w:t>
       </w:r>
       <w:proofErr w:type="spellStart"/>
@@ -34,6 +48,12 @@
     <w:p/>
     <w:p>
       <w:r>
+        <w:t>3.</w:t>
+      </w:r>
+      <w:r>
+        <w:t xml:space="preserve"> </w:t>
+      </w:r>
+      <w:r>
         <w:t>Was ist die Internet-Adresse ihres Rechners? Was ist die Ethernet-Adresse (MAC-Adresse, physikalische Adresse) ihres Rechners? Welches ist die Ziel-MAC-Adresse, zu der ihr Rechner Pakete sendet? Vergleichen Sie die Ziel-MAC-Adresse für verschiedene Ziel-IP-Adressen. Welchem Netzknoten können Sie die Ziel-MAC-Adresse zuordnen?</w:t>
       </w:r>
     </w:p>
@@ -80,9 +100,28 @@
       <w:r>
         <w:t xml:space="preserve"> Adresse unterscheidet sich, MAC-Adresse allerdings nicht.</w:t>
       </w:r>
+      <w:r>
+        <w:t xml:space="preserve"> </w:t>
+      </w:r>
+    </w:p>
+    <w:p>
+      <w:r>
+        <w:t xml:space="preserve">Man kann die MAC-Adresse </w:t>
+      </w:r>
+      <w:proofErr w:type="spellStart"/>
+      <w:r>
+        <w:t>Cicso</w:t>
+      </w:r>
+      <w:proofErr w:type="spellEnd"/>
+      <w:r>
+        <w:t xml:space="preserve"> zuordnen?</w:t>
+      </w:r>
     </w:p>
     <w:p/>
     <w:p>
+      <w:r>
+        <w:t>4.</w:t>
+      </w:r>
       <w:r>
         <w:t>Betrachten Sie ein HTTP Paket. Welche weiteren Protokolle werden genutzt, um ein http Paket zu übertragen? Welchen Schichten des ISO/OSI Schichtenmodells können Sie die Pakete zuordnen?</w:t>
       </w:r>
@@ -264,12 +303,13 @@
     </w:p>
     <w:p>
       <w:r>
-        <w:t xml:space="preserve">Frage 3: </w:t>
-      </w:r>
-    </w:p>
-    <w:p>
-      <w:r>
-        <w:t xml:space="preserve">Frage 4: Filtert nach HTTP Paketen, die nicht über den </w:t>
+        <w:t xml:space="preserve">Frage </w:t>
+      </w:r>
+      <w:r>
+        <w:t>3</w:t>
+      </w:r>
+      <w:r>
+        <w:t xml:space="preserve">: Filtert nach HTTP Paketen, die nicht über den </w:t>
       </w:r>
       <w:proofErr w:type="spellStart"/>
       <w:r>
@@ -282,7 +322,10 @@
     </w:p>
     <w:p>
       <w:r>
-        <w:t xml:space="preserve">Frage 5: </w:t>
+        <w:t>Frage 4</w:t>
+      </w:r>
+      <w:r>
+        <w:t xml:space="preserve">: </w:t>
       </w:r>
       <w:proofErr w:type="spellStart"/>
       <w:r>
@@ -329,7 +372,6 @@
         <w:ind w:left="360"/>
       </w:pPr>
       <w:r>
-        <w:lastRenderedPageBreak/>
         <w:t>Aufgabe6:</w:t>
       </w:r>
     </w:p>
@@ -385,140 +427,66 @@
     <w:p>
       <w:pPr>
         <w:ind w:left="2120"/>
-        <w:rPr>
-          <w:lang w:val="en-US"/>
-        </w:rPr>
-      </w:pPr>
-      <w:proofErr w:type="spellStart"/>
-      <w:r>
-        <w:rPr>
-          <w:lang w:val="en-US"/>
-        </w:rPr>
-        <w:t>Befehl</w:t>
-      </w:r>
-      <w:proofErr w:type="spellEnd"/>
-      <w:r>
-        <w:rPr>
-          <w:lang w:val="en-US"/>
-        </w:rPr>
-        <w:t xml:space="preserve">: </w:t>
-      </w:r>
-      <w:proofErr w:type="spellStart"/>
-      <w:proofErr w:type="gramStart"/>
-      <w:r>
-        <w:rPr>
-          <w:lang w:val="en-US"/>
-        </w:rPr>
+      </w:pPr>
+      <w:r>
+        <w:t xml:space="preserve">Befehl: </w:t>
+      </w:r>
+      <w:proofErr w:type="spellStart"/>
+      <w:r>
         <w:t>tcp.port</w:t>
       </w:r>
       <w:proofErr w:type="spellEnd"/>
-      <w:proofErr w:type="gramEnd"/>
-      <w:r>
-        <w:rPr>
-          <w:lang w:val="en-US"/>
-        </w:rPr>
+      <w:r>
         <w:t xml:space="preserve">==443 &amp;&amp; </w:t>
       </w:r>
       <w:proofErr w:type="spellStart"/>
       <w:r>
-        <w:rPr>
-          <w:lang w:val="en-US"/>
-        </w:rPr>
         <w:t>ip.dst</w:t>
       </w:r>
       <w:proofErr w:type="spellEnd"/>
       <w:r>
-        <w:rPr>
-          <w:lang w:val="en-US"/>
-        </w:rPr>
         <w:t xml:space="preserve">==128.65.210.180 &amp;&amp; </w:t>
       </w:r>
       <w:proofErr w:type="spellStart"/>
       <w:r>
-        <w:rPr>
-          <w:lang w:val="en-US"/>
-        </w:rPr>
         <w:t>ip.src</w:t>
       </w:r>
       <w:proofErr w:type="spellEnd"/>
       <w:r>
-        <w:rPr>
-          <w:lang w:val="en-US"/>
-        </w:rPr>
         <w:t>==192.168.178.70</w:t>
       </w:r>
     </w:p>
     <w:p>
       <w:pPr>
         <w:ind w:left="360"/>
-        <w:rPr>
-          <w:lang w:val="en-US"/>
-        </w:rPr>
-      </w:pPr>
-      <w:r>
-        <w:rPr>
-          <w:lang w:val="en-US"/>
-        </w:rPr>
-        <w:tab/>
-      </w:r>
-      <w:r>
-        <w:rPr>
-          <w:lang w:val="en-US"/>
-        </w:rPr>
-        <w:tab/>
-      </w:r>
-      <w:r>
-        <w:rPr>
-          <w:lang w:val="en-US"/>
-        </w:rPr>
-        <w:tab/>
-      </w:r>
-      <w:proofErr w:type="spellStart"/>
-      <w:r>
-        <w:rPr>
-          <w:lang w:val="en-US"/>
-        </w:rPr>
-        <w:t>Pakete</w:t>
-      </w:r>
-      <w:proofErr w:type="spellEnd"/>
-      <w:r>
-        <w:rPr>
-          <w:lang w:val="en-US"/>
-        </w:rPr>
-        <w:t>: 152</w:t>
-      </w:r>
-    </w:p>
-    <w:p>
-      <w:pPr>
-        <w:ind w:left="360"/>
-        <w:rPr>
-          <w:lang w:val="en-US"/>
-        </w:rPr>
-      </w:pPr>
-      <w:r>
-        <w:rPr>
-          <w:lang w:val="en-US"/>
-        </w:rPr>
-        <w:tab/>
-      </w:r>
-    </w:p>
-    <w:p>
-      <w:pPr>
-        <w:ind w:left="360"/>
-        <w:rPr>
-          <w:lang w:val="en-US"/>
-        </w:rPr>
-      </w:pPr>
-      <w:r>
-        <w:rPr>
-          <w:lang w:val="en-US"/>
-        </w:rPr>
-        <w:tab/>
-      </w:r>
-      <w:r>
-        <w:rPr>
-          <w:lang w:val="en-US"/>
-        </w:rPr>
+      </w:pPr>
+      <w:r>
+        <w:tab/>
+      </w:r>
+      <w:r>
+        <w:tab/>
+      </w:r>
+      <w:r>
+        <w:tab/>
+        <w:t>Pakete: 152</w:t>
+      </w:r>
+    </w:p>
+    <w:p>
+      <w:pPr>
+        <w:ind w:left="360"/>
+      </w:pPr>
+      <w:r>
+        <w:tab/>
+      </w:r>
+    </w:p>
+    <w:p>
+      <w:pPr>
+        <w:ind w:left="360"/>
+      </w:pPr>
+      <w:r>
+        <w:tab/>
+      </w:r>
+      <w:r>
         <w:tab/>
         <w:t>Downstream:</w:t>
       </w:r>
@@ -801,6 +769,11 @@
         <w:tab/>
         <w:t>Anzahl TCP Sockets: 70</w:t>
       </w:r>
+    </w:p>
+    <w:p>
+      <w:pPr>
+        <w:ind w:left="360"/>
+      </w:pPr>
     </w:p>
     <w:p>
       <w:pPr>
@@ -849,13 +822,7 @@
       </w:r>
       <w:r>
         <w:tab/>
-        <w:t xml:space="preserve">  </w:t>
-      </w:r>
-      <w:r>
-        <w:t xml:space="preserve">   </w:t>
-      </w:r>
-      <w:r>
-        <w:t>Die Paketanzahl verläuft im 2 Sekunden Rhythmus zwischen 10 und 15 Bits</w:t>
+        <w:t xml:space="preserve">     Die Paketanzahl verläuft im 2 Sekunden Rhythmus zwischen 10 und 15 Bits</w:t>
       </w:r>
     </w:p>
     <w:p>
@@ -922,6 +889,135 @@
       <w:pPr>
         <w:ind w:left="360"/>
       </w:pPr>
+    </w:p>
+    <w:p>
+      <w:pPr>
+        <w:ind w:left="360"/>
+      </w:pPr>
+      <w:r>
+        <w:drawing>
+          <wp:inline distT="0" distB="0" distL="0" distR="0" wp14:anchorId="50CCBA2B" wp14:editId="0459EFC5">
+            <wp:extent cx="5760720" cy="2019253"/>
+            <wp:effectExtent l="0" t="0" r="0" b="635"/>
+            <wp:docPr id="2" name="Grafik 2"/>
+            <wp:cNvGraphicFramePr>
+              <a:graphicFrameLocks xmlns:a="http://schemas.openxmlformats.org/drawingml/2006/main" noChangeAspect="1"/>
+            </wp:cNvGraphicFramePr>
+            <a:graphic xmlns:a="http://schemas.openxmlformats.org/drawingml/2006/main">
+              <a:graphicData uri="http://schemas.openxmlformats.org/drawingml/2006/picture">
+                <pic:pic xmlns:pic="http://schemas.openxmlformats.org/drawingml/2006/picture">
+                  <pic:nvPicPr>
+                    <pic:cNvPr id="0" name=""/>
+                    <pic:cNvPicPr/>
+                  </pic:nvPicPr>
+                  <pic:blipFill>
+                    <a:blip r:embed="rId7"/>
+                    <a:stretch>
+                      <a:fillRect/>
+                    </a:stretch>
+                  </pic:blipFill>
+                  <pic:spPr>
+                    <a:xfrm>
+                      <a:off x="0" y="0"/>
+                      <a:ext cx="5760720" cy="2019253"/>
+                    </a:xfrm>
+                    <a:prstGeom prst="rect">
+                      <a:avLst/>
+                    </a:prstGeom>
+                  </pic:spPr>
+                </pic:pic>
+              </a:graphicData>
+            </a:graphic>
+          </wp:inline>
+        </w:drawing>
+      </w:r>
+    </w:p>
+    <w:p>
+      <w:pPr>
+        <w:ind w:left="360"/>
+      </w:pPr>
+    </w:p>
+    <w:p>
+      <w:pPr>
+        <w:ind w:left="360"/>
+      </w:pPr>
+      <w:r>
+        <w:drawing>
+          <wp:inline distT="0" distB="0" distL="0" distR="0" wp14:anchorId="11BEAFF1" wp14:editId="1B34A981">
+            <wp:extent cx="5760720" cy="2025378"/>
+            <wp:effectExtent l="0" t="0" r="0" b="0"/>
+            <wp:docPr id="3" name="Grafik 3"/>
+            <wp:cNvGraphicFramePr>
+              <a:graphicFrameLocks xmlns:a="http://schemas.openxmlformats.org/drawingml/2006/main" noChangeAspect="1"/>
+            </wp:cNvGraphicFramePr>
+            <a:graphic xmlns:a="http://schemas.openxmlformats.org/drawingml/2006/main">
+              <a:graphicData uri="http://schemas.openxmlformats.org/drawingml/2006/picture">
+                <pic:pic xmlns:pic="http://schemas.openxmlformats.org/drawingml/2006/picture">
+                  <pic:nvPicPr>
+                    <pic:cNvPr id="0" name=""/>
+                    <pic:cNvPicPr/>
+                  </pic:nvPicPr>
+                  <pic:blipFill>
+                    <a:blip r:embed="rId8"/>
+                    <a:stretch>
+                      <a:fillRect/>
+                    </a:stretch>
+                  </pic:blipFill>
+                  <pic:spPr>
+                    <a:xfrm>
+                      <a:off x="0" y="0"/>
+                      <a:ext cx="5760720" cy="2025378"/>
+                    </a:xfrm>
+                    <a:prstGeom prst="rect">
+                      <a:avLst/>
+                    </a:prstGeom>
+                  </pic:spPr>
+                </pic:pic>
+              </a:graphicData>
+            </a:graphic>
+          </wp:inline>
+        </w:drawing>
+      </w:r>
+    </w:p>
+    <w:p>
+      <w:pPr>
+        <w:ind w:left="360"/>
+      </w:pPr>
+    </w:p>
+    <w:p>
+      <w:pPr>
+        <w:ind w:left="360"/>
+      </w:pPr>
+    </w:p>
+    <w:p>
+      <w:pPr>
+        <w:ind w:left="360"/>
+      </w:pPr>
+    </w:p>
+    <w:p>
+      <w:pPr>
+        <w:ind w:left="360"/>
+      </w:pPr>
+    </w:p>
+    <w:p>
+      <w:pPr>
+        <w:ind w:left="360"/>
+      </w:pPr>
+    </w:p>
+    <w:p>
+      <w:pPr>
+        <w:ind w:left="360"/>
+      </w:pPr>
+    </w:p>
+    <w:p>
+      <w:pPr>
+        <w:ind w:left="360"/>
+      </w:pPr>
+    </w:p>
+    <w:p>
+      <w:pPr>
+        <w:ind w:left="360"/>
+      </w:pPr>
       <w:r>
         <w:tab/>
       </w:r>
@@ -976,6 +1072,90 @@
       <w:r>
         <w:tab/>
         <w:t>dass die Kurven parallel verlaufen.</w:t>
+      </w:r>
+    </w:p>
+    <w:p>
+      <w:pPr>
+        <w:ind w:left="360"/>
+      </w:pPr>
+      <w:r>
+        <w:drawing>
+          <wp:inline distT="0" distB="0" distL="0" distR="0" wp14:anchorId="46DBAAAF" wp14:editId="3D26EFFA">
+            <wp:extent cx="5760720" cy="2021703"/>
+            <wp:effectExtent l="0" t="0" r="0" b="0"/>
+            <wp:docPr id="4" name="Grafik 4"/>
+            <wp:cNvGraphicFramePr>
+              <a:graphicFrameLocks xmlns:a="http://schemas.openxmlformats.org/drawingml/2006/main" noChangeAspect="1"/>
+            </wp:cNvGraphicFramePr>
+            <a:graphic xmlns:a="http://schemas.openxmlformats.org/drawingml/2006/main">
+              <a:graphicData uri="http://schemas.openxmlformats.org/drawingml/2006/picture">
+                <pic:pic xmlns:pic="http://schemas.openxmlformats.org/drawingml/2006/picture">
+                  <pic:nvPicPr>
+                    <pic:cNvPr id="0" name=""/>
+                    <pic:cNvPicPr/>
+                  </pic:nvPicPr>
+                  <pic:blipFill>
+                    <a:blip r:embed="rId9"/>
+                    <a:stretch>
+                      <a:fillRect/>
+                    </a:stretch>
+                  </pic:blipFill>
+                  <pic:spPr>
+                    <a:xfrm>
+                      <a:off x="0" y="0"/>
+                      <a:ext cx="5760720" cy="2021703"/>
+                    </a:xfrm>
+                    <a:prstGeom prst="rect">
+                      <a:avLst/>
+                    </a:prstGeom>
+                  </pic:spPr>
+                </pic:pic>
+              </a:graphicData>
+            </a:graphic>
+          </wp:inline>
+        </w:drawing>
+      </w:r>
+    </w:p>
+    <w:p>
+      <w:pPr>
+        <w:ind w:left="360"/>
+      </w:pPr>
+      <w:r>
+        <w:drawing>
+          <wp:inline distT="0" distB="0" distL="0" distR="0" wp14:anchorId="6042942C" wp14:editId="0EC9BCF9">
+            <wp:extent cx="5760720" cy="2033952"/>
+            <wp:effectExtent l="0" t="0" r="0" b="4445"/>
+            <wp:docPr id="5" name="Grafik 5"/>
+            <wp:cNvGraphicFramePr>
+              <a:graphicFrameLocks xmlns:a="http://schemas.openxmlformats.org/drawingml/2006/main" noChangeAspect="1"/>
+            </wp:cNvGraphicFramePr>
+            <a:graphic xmlns:a="http://schemas.openxmlformats.org/drawingml/2006/main">
+              <a:graphicData uri="http://schemas.openxmlformats.org/drawingml/2006/picture">
+                <pic:pic xmlns:pic="http://schemas.openxmlformats.org/drawingml/2006/picture">
+                  <pic:nvPicPr>
+                    <pic:cNvPr id="0" name=""/>
+                    <pic:cNvPicPr/>
+                  </pic:nvPicPr>
+                  <pic:blipFill>
+                    <a:blip r:embed="rId10"/>
+                    <a:stretch>
+                      <a:fillRect/>
+                    </a:stretch>
+                  </pic:blipFill>
+                  <pic:spPr>
+                    <a:xfrm>
+                      <a:off x="0" y="0"/>
+                      <a:ext cx="5760720" cy="2033952"/>
+                    </a:xfrm>
+                    <a:prstGeom prst="rect">
+                      <a:avLst/>
+                    </a:prstGeom>
+                  </pic:spPr>
+                </pic:pic>
+              </a:graphicData>
+            </a:graphic>
+          </wp:inline>
+        </w:drawing>
       </w:r>
       <w:bookmarkStart w:id="0" w:name="_GoBack"/>
       <w:bookmarkEnd w:id="0"/>
@@ -1081,8 +1261,100 @@
       </w:pPr>
     </w:lvl>
   </w:abstractNum>
+  <w:abstractNum w:abstractNumId="1">
+    <w:nsid w:val="7D0C09A9"/>
+    <w:multiLevelType w:val="hybridMultilevel"/>
+    <w:tmpl w:val="CED43930"/>
+    <w:lvl w:ilvl="0" w:tplc="0407000F">
+      <w:start w:val="1"/>
+      <w:numFmt w:val="decimal"/>
+      <w:lvlText w:val="%1."/>
+      <w:lvlJc w:val="left"/>
+      <w:pPr>
+        <w:ind w:left="720" w:hanging="360"/>
+      </w:pPr>
+      <w:rPr>
+        <w:rFonts w:hint="default"/>
+      </w:rPr>
+    </w:lvl>
+    <w:lvl w:ilvl="1" w:tplc="04070019" w:tentative="1">
+      <w:start w:val="1"/>
+      <w:numFmt w:val="lowerLetter"/>
+      <w:lvlText w:val="%2."/>
+      <w:lvlJc w:val="left"/>
+      <w:pPr>
+        <w:ind w:left="1440" w:hanging="360"/>
+      </w:pPr>
+    </w:lvl>
+    <w:lvl w:ilvl="2" w:tplc="0407001B" w:tentative="1">
+      <w:start w:val="1"/>
+      <w:numFmt w:val="lowerRoman"/>
+      <w:lvlText w:val="%3."/>
+      <w:lvlJc w:val="right"/>
+      <w:pPr>
+        <w:ind w:left="2160" w:hanging="180"/>
+      </w:pPr>
+    </w:lvl>
+    <w:lvl w:ilvl="3" w:tplc="0407000F" w:tentative="1">
+      <w:start w:val="1"/>
+      <w:numFmt w:val="decimal"/>
+      <w:lvlText w:val="%4."/>
+      <w:lvlJc w:val="left"/>
+      <w:pPr>
+        <w:ind w:left="2880" w:hanging="360"/>
+      </w:pPr>
+    </w:lvl>
+    <w:lvl w:ilvl="4" w:tplc="04070019" w:tentative="1">
+      <w:start w:val="1"/>
+      <w:numFmt w:val="lowerLetter"/>
+      <w:lvlText w:val="%5."/>
+      <w:lvlJc w:val="left"/>
+      <w:pPr>
+        <w:ind w:left="3600" w:hanging="360"/>
+      </w:pPr>
+    </w:lvl>
+    <w:lvl w:ilvl="5" w:tplc="0407001B" w:tentative="1">
+      <w:start w:val="1"/>
+      <w:numFmt w:val="lowerRoman"/>
+      <w:lvlText w:val="%6."/>
+      <w:lvlJc w:val="right"/>
+      <w:pPr>
+        <w:ind w:left="4320" w:hanging="180"/>
+      </w:pPr>
+    </w:lvl>
+    <w:lvl w:ilvl="6" w:tplc="0407000F" w:tentative="1">
+      <w:start w:val="1"/>
+      <w:numFmt w:val="decimal"/>
+      <w:lvlText w:val="%7."/>
+      <w:lvlJc w:val="left"/>
+      <w:pPr>
+        <w:ind w:left="5040" w:hanging="360"/>
+      </w:pPr>
+    </w:lvl>
+    <w:lvl w:ilvl="7" w:tplc="04070019" w:tentative="1">
+      <w:start w:val="1"/>
+      <w:numFmt w:val="lowerLetter"/>
+      <w:lvlText w:val="%8."/>
+      <w:lvlJc w:val="left"/>
+      <w:pPr>
+        <w:ind w:left="5760" w:hanging="360"/>
+      </w:pPr>
+    </w:lvl>
+    <w:lvl w:ilvl="8" w:tplc="0407001B" w:tentative="1">
+      <w:start w:val="1"/>
+      <w:numFmt w:val="lowerRoman"/>
+      <w:lvlText w:val="%9."/>
+      <w:lvlJc w:val="right"/>
+      <w:pPr>
+        <w:ind w:left="6480" w:hanging="180"/>
+      </w:pPr>
+    </w:lvl>
+  </w:abstractNum>
   <w:num w:numId="1">
     <w:abstractNumId w:val="0"/>
+  </w:num>
+  <w:num w:numId="2">
+    <w:abstractNumId w:val="1"/>
   </w:num>
 </w:numbering>
 </file>
@@ -1838,7 +2110,7 @@
   <a:extraClrSchemeLst/>
   <a:extLst>
     <a:ext uri="{05A4C25C-085E-4340-85A3-A5531E510DB2}">
-      <thm15:themeFamily xmlns="" xmlns:thm15="http://schemas.microsoft.com/office/thememl/2012/main" name="Office Theme" id="{62F939B6-93AF-4DB8-9C6B-D6C7DFDC589F}" vid="{4A3C46E8-61CC-4603-A589-7422A47A8E4A}"/>
+      <thm15:themeFamily xmlns:thm15="http://schemas.microsoft.com/office/thememl/2012/main" xmlns="" name="Office Theme" id="{62F939B6-93AF-4DB8-9C6B-D6C7DFDC589F}" vid="{4A3C46E8-61CC-4603-A589-7422A47A8E4A}"/>
     </a:ext>
   </a:extLst>
 </a:theme>

</xml_diff>